<commit_message>
got tests 1-3 to work
</commit_message>
<xml_diff>
--- a/General Java Compilation and Junit Setup.docx
+++ b/General Java Compilation and Junit Setup.docx
@@ -81,6 +81,7 @@
       </w:pPr>
       <w:r>
         <w:rPr>
+          <w:noProof/>
           <w:lang w:val="en-US"/>
         </w:rPr>
         <w:drawing>
@@ -122,13 +123,6 @@
     </w:p>
     <w:p>
       <w:pPr>
-        <w:spacing w:line="240" w:lineRule="auto"/>
-        <w:jc w:val="both"/>
-        <w:rPr>
-          <w:lang w:val="en-US"/>
-        </w:rPr>
-      </w:pPr>
-      <w:r>
         <w:rPr>
           <w:b/>
           <w:bCs/>
@@ -136,8 +130,7 @@
           <w:szCs w:val="28"/>
           <w:lang w:val="en-US"/>
         </w:rPr>
-        <w:t xml:space="preserve">Compiling </w:t>
-      </w:r>
+      </w:pPr>
       <w:r>
         <w:rPr>
           <w:b/>
@@ -146,27 +139,51 @@
           <w:szCs w:val="28"/>
           <w:lang w:val="en-US"/>
         </w:rPr>
+        <w:br w:type="page"/>
+      </w:r>
+    </w:p>
+    <w:p>
+      <w:pPr>
+        <w:spacing w:line="240" w:lineRule="auto"/>
+        <w:jc w:val="both"/>
+        <w:rPr>
+          <w:lang w:val="en-US"/>
+        </w:rPr>
+      </w:pPr>
+      <w:r>
+        <w:rPr>
+          <w:b/>
+          <w:bCs/>
+          <w:sz w:val="28"/>
+          <w:szCs w:val="28"/>
+          <w:lang w:val="en-US"/>
+        </w:rPr>
+        <w:lastRenderedPageBreak/>
+        <w:t xml:space="preserve">Compiling </w:t>
+      </w:r>
+      <w:r>
+        <w:rPr>
+          <w:b/>
+          <w:bCs/>
+          <w:sz w:val="28"/>
+          <w:szCs w:val="28"/>
+          <w:lang w:val="en-US"/>
+        </w:rPr>
         <w:t>main functions</w:t>
       </w:r>
     </w:p>
     <w:p>
       <w:pPr>
-        <w:pStyle w:val="ListParagraph"/>
-        <w:numPr>
-          <w:ilvl w:val="0"/>
-          <w:numId w:val="1"/>
-        </w:numPr>
-        <w:spacing w:line="240" w:lineRule="auto"/>
-        <w:jc w:val="both"/>
-        <w:rPr>
-          <w:lang w:val="en-US"/>
-        </w:rPr>
-      </w:pPr>
-      <w:r>
-        <w:rPr>
-          <w:lang w:val="en-US"/>
-        </w:rPr>
-        <w:lastRenderedPageBreak/>
+        <w:spacing w:line="240" w:lineRule="auto"/>
+        <w:jc w:val="both"/>
+        <w:rPr>
+          <w:lang w:val="en-US"/>
+        </w:rPr>
+      </w:pPr>
+      <w:r>
+        <w:rPr>
+          <w:lang w:val="en-US"/>
+        </w:rPr>
         <w:t xml:space="preserve">Make sure you are in </w:t>
       </w:r>
       <w:proofErr w:type="spellStart"/>
@@ -183,35 +200,32 @@
         </w:rPr>
         <w:t xml:space="preserve"> folder</w:t>
       </w:r>
-    </w:p>
-    <w:p>
-      <w:pPr>
-        <w:pStyle w:val="ListParagraph"/>
-        <w:spacing w:line="240" w:lineRule="auto"/>
-        <w:jc w:val="both"/>
-        <w:rPr>
-          <w:lang w:val="en-US"/>
-        </w:rPr>
-      </w:pPr>
-    </w:p>
-    <w:p>
-      <w:pPr>
-        <w:pStyle w:val="ListParagraph"/>
-        <w:numPr>
-          <w:ilvl w:val="0"/>
-          <w:numId w:val="1"/>
-        </w:numPr>
-        <w:spacing w:line="240" w:lineRule="auto"/>
-        <w:jc w:val="both"/>
-        <w:rPr>
-          <w:lang w:val="en-US"/>
-        </w:rPr>
-      </w:pPr>
-      <w:r>
-        <w:rPr>
-          <w:lang w:val="en-US"/>
-        </w:rPr>
-        <w:t>Type “</w:t>
+      <w:r>
+        <w:rPr>
+          <w:lang w:val="en-US"/>
+        </w:rPr>
+        <w:t>,</w:t>
+      </w:r>
+    </w:p>
+    <w:p>
+      <w:pPr>
+        <w:spacing w:line="240" w:lineRule="auto"/>
+        <w:jc w:val="both"/>
+        <w:rPr>
+          <w:lang w:val="en-US"/>
+        </w:rPr>
+      </w:pPr>
+      <w:r>
+        <w:rPr>
+          <w:lang w:val="en-US"/>
+        </w:rPr>
+        <w:t>t</w:t>
+      </w:r>
+      <w:r>
+        <w:rPr>
+          <w:lang w:val="en-US"/>
+        </w:rPr>
+        <w:t>ype “</w:t>
       </w:r>
       <w:proofErr w:type="spellStart"/>
       <w:r>
@@ -230,7 +244,6 @@
     </w:p>
     <w:p>
       <w:pPr>
-        <w:pStyle w:val="ListParagraph"/>
         <w:spacing w:line="240" w:lineRule="auto"/>
         <w:jc w:val="both"/>
         <w:rPr>
@@ -288,7 +301,6 @@
     </w:p>
     <w:p>
       <w:pPr>
-        <w:pStyle w:val="ListParagraph"/>
         <w:spacing w:line="240" w:lineRule="auto"/>
         <w:jc w:val="both"/>
         <w:rPr>
@@ -357,35 +369,17 @@
         </w:rPr>
         <w:t xml:space="preserve"> folder,</w:t>
       </w:r>
-    </w:p>
-    <w:p>
-      <w:pPr>
-        <w:pStyle w:val="ListParagraph"/>
-        <w:spacing w:line="240" w:lineRule="auto"/>
-        <w:jc w:val="both"/>
-        <w:rPr>
-          <w:lang w:val="en-US"/>
-        </w:rPr>
-      </w:pPr>
-      <w:r>
-        <w:rPr>
-          <w:lang w:val="en-US"/>
-        </w:rPr>
-        <w:t xml:space="preserve">and </w:t>
-      </w:r>
-      <w:proofErr w:type="gramStart"/>
-      <w:r>
-        <w:rPr>
-          <w:lang w:val="en-US"/>
-        </w:rPr>
-        <w:t>so</w:t>
-      </w:r>
-      <w:proofErr w:type="gramEnd"/>
-      <w:r>
-        <w:rPr>
-          <w:lang w:val="en-US"/>
-        </w:rPr>
-        <w:t xml:space="preserve"> on</w:t>
+      <w:r>
+        <w:rPr>
+          <w:lang w:val="en-US"/>
+        </w:rPr>
+        <w:t xml:space="preserve"> </w:t>
+      </w:r>
+      <w:r>
+        <w:rPr>
+          <w:lang w:val="en-US"/>
+        </w:rPr>
+        <w:t>and so on</w:t>
       </w:r>
     </w:p>
     <w:p>
@@ -449,15 +443,12 @@
           <w:t>https://youtu.be/lwAHPJoiXYU</w:t>
         </w:r>
       </w:hyperlink>
-    </w:p>
-    <w:p>
-      <w:pPr>
-        <w:spacing w:line="240" w:lineRule="auto"/>
-        <w:jc w:val="both"/>
-        <w:rPr>
-          <w:lang w:val="en-US"/>
-        </w:rPr>
-      </w:pPr>
+      <w:r>
+        <w:rPr>
+          <w:lang w:val="en-US"/>
+        </w:rPr>
+        <w:t xml:space="preserve">, </w:t>
+      </w:r>
       <w:hyperlink r:id="rId7" w:history="1">
         <w:r>
           <w:rPr>
@@ -866,13 +857,7 @@
         <w:rPr>
           <w:lang w:val="en-US"/>
         </w:rPr>
-        <w:t xml:space="preserve"> folder, and type “</w:t>
-      </w:r>
-      <w:r>
-        <w:rPr>
-          <w:lang w:val="en-US"/>
-        </w:rPr>
-        <w:t xml:space="preserve">java -cp </w:t>
+        <w:t xml:space="preserve"> folder, and type “java -cp </w:t>
       </w:r>
       <w:r>
         <w:rPr>
@@ -959,12 +944,13 @@
       </w:pPr>
       <w:r>
         <w:rPr>
+          <w:noProof/>
           <w:lang w:val="en-US"/>
         </w:rPr>
         <w:drawing>
-          <wp:inline distT="0" distB="0" distL="0" distR="0" wp14:anchorId="2EA2F384" wp14:editId="0D64BEA4">
-            <wp:extent cx="6133259" cy="3027218"/>
-            <wp:effectExtent l="0" t="0" r="1270" b="1905"/>
+          <wp:inline distT="0" distB="0" distL="0" distR="0" wp14:anchorId="2EA2F384" wp14:editId="5832BE76">
+            <wp:extent cx="6554309" cy="3235037"/>
+            <wp:effectExtent l="0" t="0" r="0" b="3810"/>
             <wp:docPr id="2" name="Picture 2" descr="Text&#10;&#10;Description automatically generated"/>
             <wp:cNvGraphicFramePr>
               <a:graphicFrameLocks xmlns:a="http://schemas.openxmlformats.org/drawingml/2006/main" noChangeAspect="1"/>
@@ -985,7 +971,7 @@
                   <pic:spPr>
                     <a:xfrm>
                       <a:off x="0" y="0"/>
-                      <a:ext cx="6155199" cy="3038047"/>
+                      <a:ext cx="6560607" cy="3238145"/>
                     </a:xfrm>
                     <a:prstGeom prst="rect">
                       <a:avLst/>

</xml_diff>

<commit_message>
added clarification for setup
</commit_message>
<xml_diff>
--- a/General Java Compilation and Junit Setup.docx
+++ b/General Java Compilation and Junit Setup.docx
@@ -156,7 +156,21 @@
         <w:rPr>
           <w:lang w:val="en-US"/>
         </w:rPr>
-        <w:t xml:space="preserve">hat the src folder </w:t>
+        <w:t xml:space="preserve">hat the </w:t>
+      </w:r>
+      <w:proofErr w:type="spellStart"/>
+      <w:r>
+        <w:rPr>
+          <w:lang w:val="en-US"/>
+        </w:rPr>
+        <w:t>src</w:t>
+      </w:r>
+      <w:proofErr w:type="spellEnd"/>
+      <w:r>
+        <w:rPr>
+          <w:lang w:val="en-US"/>
+        </w:rPr>
+        <w:t xml:space="preserve"> folder </w:t>
       </w:r>
       <w:r>
         <w:rPr>
@@ -277,7 +291,21 @@
         <w:rPr>
           <w:lang w:val="en-US"/>
         </w:rPr>
-        <w:t>Make sure you are in src folder</w:t>
+        <w:t xml:space="preserve">Make sure you are in </w:t>
+      </w:r>
+      <w:proofErr w:type="spellStart"/>
+      <w:r>
+        <w:rPr>
+          <w:lang w:val="en-US"/>
+        </w:rPr>
+        <w:t>src</w:t>
+      </w:r>
+      <w:proofErr w:type="spellEnd"/>
+      <w:r>
+        <w:rPr>
+          <w:lang w:val="en-US"/>
+        </w:rPr>
+        <w:t xml:space="preserve"> folder</w:t>
       </w:r>
       <w:r>
         <w:rPr>
@@ -304,37 +332,149 @@
         <w:rPr>
           <w:lang w:val="en-US"/>
         </w:rPr>
-        <w:t xml:space="preserve">ype “javac classes/*.java” to compile all java files in the classes folder, </w:t>
-      </w:r>
-    </w:p>
-    <w:p>
-      <w:pPr>
-        <w:spacing w:line="240" w:lineRule="auto"/>
-        <w:jc w:val="both"/>
-        <w:rPr>
-          <w:lang w:val="en-US"/>
-        </w:rPr>
-      </w:pPr>
-      <w:r>
-        <w:rPr>
-          <w:lang w:val="en-US"/>
-        </w:rPr>
-        <w:t xml:space="preserve">or “javac db/*.java” to compile all java files in the db folder, </w:t>
-      </w:r>
-    </w:p>
-    <w:p>
-      <w:pPr>
-        <w:spacing w:line="240" w:lineRule="auto"/>
-        <w:jc w:val="both"/>
-        <w:rPr>
-          <w:lang w:val="en-US"/>
-        </w:rPr>
-      </w:pPr>
-      <w:r>
-        <w:rPr>
-          <w:lang w:val="en-US"/>
-        </w:rPr>
-        <w:t>or “javac mgr/OrderMgr.java” to compile only the OrderMgr java file in the mgr folder,</w:t>
+        <w:t>ype “</w:t>
+      </w:r>
+      <w:proofErr w:type="spellStart"/>
+      <w:r>
+        <w:rPr>
+          <w:lang w:val="en-US"/>
+        </w:rPr>
+        <w:t>javac</w:t>
+      </w:r>
+      <w:proofErr w:type="spellEnd"/>
+      <w:r>
+        <w:rPr>
+          <w:lang w:val="en-US"/>
+        </w:rPr>
+        <w:t xml:space="preserve"> classes/*.java” to compile all java files in the classes folder, </w:t>
+      </w:r>
+    </w:p>
+    <w:p>
+      <w:pPr>
+        <w:spacing w:line="240" w:lineRule="auto"/>
+        <w:jc w:val="both"/>
+        <w:rPr>
+          <w:lang w:val="en-US"/>
+        </w:rPr>
+      </w:pPr>
+      <w:r>
+        <w:rPr>
+          <w:lang w:val="en-US"/>
+        </w:rPr>
+        <w:t>or “</w:t>
+      </w:r>
+      <w:proofErr w:type="spellStart"/>
+      <w:r>
+        <w:rPr>
+          <w:lang w:val="en-US"/>
+        </w:rPr>
+        <w:t>javac</w:t>
+      </w:r>
+      <w:proofErr w:type="spellEnd"/>
+      <w:r>
+        <w:rPr>
+          <w:lang w:val="en-US"/>
+        </w:rPr>
+        <w:t xml:space="preserve"> </w:t>
+      </w:r>
+      <w:proofErr w:type="spellStart"/>
+      <w:r>
+        <w:rPr>
+          <w:lang w:val="en-US"/>
+        </w:rPr>
+        <w:t>db</w:t>
+      </w:r>
+      <w:proofErr w:type="spellEnd"/>
+      <w:r>
+        <w:rPr>
+          <w:lang w:val="en-US"/>
+        </w:rPr>
+        <w:t xml:space="preserve">/*.java” to compile all java files in the </w:t>
+      </w:r>
+      <w:proofErr w:type="spellStart"/>
+      <w:r>
+        <w:rPr>
+          <w:lang w:val="en-US"/>
+        </w:rPr>
+        <w:t>db</w:t>
+      </w:r>
+      <w:proofErr w:type="spellEnd"/>
+      <w:r>
+        <w:rPr>
+          <w:lang w:val="en-US"/>
+        </w:rPr>
+        <w:t xml:space="preserve"> folder, </w:t>
+      </w:r>
+    </w:p>
+    <w:p>
+      <w:pPr>
+        <w:spacing w:line="240" w:lineRule="auto"/>
+        <w:jc w:val="both"/>
+        <w:rPr>
+          <w:lang w:val="en-US"/>
+        </w:rPr>
+      </w:pPr>
+      <w:r>
+        <w:rPr>
+          <w:lang w:val="en-US"/>
+        </w:rPr>
+        <w:t>or “</w:t>
+      </w:r>
+      <w:proofErr w:type="spellStart"/>
+      <w:r>
+        <w:rPr>
+          <w:lang w:val="en-US"/>
+        </w:rPr>
+        <w:t>javac</w:t>
+      </w:r>
+      <w:proofErr w:type="spellEnd"/>
+      <w:r>
+        <w:rPr>
+          <w:lang w:val="en-US"/>
+        </w:rPr>
+        <w:t xml:space="preserve"> </w:t>
+      </w:r>
+      <w:proofErr w:type="spellStart"/>
+      <w:r>
+        <w:rPr>
+          <w:lang w:val="en-US"/>
+        </w:rPr>
+        <w:t>mgr</w:t>
+      </w:r>
+      <w:proofErr w:type="spellEnd"/>
+      <w:r>
+        <w:rPr>
+          <w:lang w:val="en-US"/>
+        </w:rPr>
+        <w:t xml:space="preserve">/OrderMgr.java” to compile only the </w:t>
+      </w:r>
+      <w:proofErr w:type="spellStart"/>
+      <w:r>
+        <w:rPr>
+          <w:lang w:val="en-US"/>
+        </w:rPr>
+        <w:t>OrderMgr</w:t>
+      </w:r>
+      <w:proofErr w:type="spellEnd"/>
+      <w:r>
+        <w:rPr>
+          <w:lang w:val="en-US"/>
+        </w:rPr>
+        <w:t xml:space="preserve"> java file in the </w:t>
+      </w:r>
+      <w:proofErr w:type="spellStart"/>
+      <w:r>
+        <w:rPr>
+          <w:lang w:val="en-US"/>
+        </w:rPr>
+        <w:t>mgr</w:t>
+      </w:r>
+      <w:proofErr w:type="spellEnd"/>
+      <w:r>
+        <w:rPr>
+          <w:lang w:val="en-US"/>
+        </w:rPr>
+        <w:t xml:space="preserve"> folder,</w:t>
       </w:r>
       <w:r>
         <w:rPr>
@@ -456,7 +596,91 @@
         <w:rPr>
           <w:lang w:val="en-US"/>
         </w:rPr>
-        <w:t>Make sure your classpath is set to src (in VSCode, Ctrl+Shift+P and type classpath, select “Java: Configure Classpath”)</w:t>
+        <w:t xml:space="preserve">Make sure your </w:t>
+      </w:r>
+      <w:proofErr w:type="spellStart"/>
+      <w:r>
+        <w:rPr>
+          <w:lang w:val="en-US"/>
+        </w:rPr>
+        <w:t>classpath</w:t>
+      </w:r>
+      <w:proofErr w:type="spellEnd"/>
+      <w:r>
+        <w:rPr>
+          <w:lang w:val="en-US"/>
+        </w:rPr>
+        <w:t xml:space="preserve"> is set to </w:t>
+      </w:r>
+      <w:proofErr w:type="spellStart"/>
+      <w:r>
+        <w:rPr>
+          <w:lang w:val="en-US"/>
+        </w:rPr>
+        <w:t>src</w:t>
+      </w:r>
+      <w:proofErr w:type="spellEnd"/>
+      <w:r>
+        <w:rPr>
+          <w:lang w:val="en-US"/>
+        </w:rPr>
+        <w:t xml:space="preserve"> (in </w:t>
+      </w:r>
+      <w:proofErr w:type="spellStart"/>
+      <w:r>
+        <w:rPr>
+          <w:lang w:val="en-US"/>
+        </w:rPr>
+        <w:t>VSCode</w:t>
+      </w:r>
+      <w:proofErr w:type="spellEnd"/>
+      <w:r>
+        <w:rPr>
+          <w:lang w:val="en-US"/>
+        </w:rPr>
+        <w:t xml:space="preserve">, </w:t>
+      </w:r>
+      <w:proofErr w:type="spellStart"/>
+      <w:r>
+        <w:rPr>
+          <w:lang w:val="en-US"/>
+        </w:rPr>
+        <w:t>Ctrl+Shift+P</w:t>
+      </w:r>
+      <w:proofErr w:type="spellEnd"/>
+      <w:r>
+        <w:rPr>
+          <w:lang w:val="en-US"/>
+        </w:rPr>
+        <w:t xml:space="preserve"> and type </w:t>
+      </w:r>
+      <w:proofErr w:type="spellStart"/>
+      <w:r>
+        <w:rPr>
+          <w:lang w:val="en-US"/>
+        </w:rPr>
+        <w:t>classpath</w:t>
+      </w:r>
+      <w:proofErr w:type="spellEnd"/>
+      <w:r>
+        <w:rPr>
+          <w:lang w:val="en-US"/>
+        </w:rPr>
+        <w:t xml:space="preserve">, select “Java: Configure </w:t>
+      </w:r>
+      <w:proofErr w:type="spellStart"/>
+      <w:r>
+        <w:rPr>
+          <w:lang w:val="en-US"/>
+        </w:rPr>
+        <w:t>Classpath</w:t>
+      </w:r>
+      <w:proofErr w:type="spellEnd"/>
+      <w:r>
+        <w:rPr>
+          <w:lang w:val="en-US"/>
+        </w:rPr>
+        <w:t>”)</w:t>
       </w:r>
     </w:p>
     <w:p>
@@ -550,7 +774,21 @@
         <w:rPr>
           <w:lang w:val="en-US"/>
         </w:rPr>
-        <w:t>Now paste these 2 jar files into the src folder</w:t>
+        <w:t xml:space="preserve">Now paste these 2 jar files into the </w:t>
+      </w:r>
+      <w:proofErr w:type="spellStart"/>
+      <w:r>
+        <w:rPr>
+          <w:lang w:val="en-US"/>
+        </w:rPr>
+        <w:t>src</w:t>
+      </w:r>
+      <w:proofErr w:type="spellEnd"/>
+      <w:r>
+        <w:rPr>
+          <w:lang w:val="en-US"/>
+        </w:rPr>
+        <w:t xml:space="preserve"> folder</w:t>
       </w:r>
     </w:p>
     <w:p>
@@ -573,26 +811,112 @@
         <w:spacing w:line="240" w:lineRule="auto"/>
         <w:jc w:val="both"/>
         <w:rPr>
-          <w:lang w:val="en-US"/>
-        </w:rPr>
-      </w:pPr>
-      <w:r>
-        <w:rPr>
-          <w:lang w:val="en-US"/>
-        </w:rPr>
-        <w:t>To compile java files in test folder, make sure you are in the src folder, and type “</w:t>
-      </w:r>
-      <w:r>
-        <w:rPr>
-          <w:lang w:val="en-US"/>
-        </w:rPr>
-        <w:t>javac classes/*.java db/*.java mgr/*.java ui/*.java user_lib/*.java -cp junit-4.13.2.jar test/*.java</w:t>
-      </w:r>
-      <w:r>
-        <w:rPr>
-          <w:lang w:val="en-US"/>
-        </w:rPr>
-        <w:t>”</w:t>
+          <w:highlight w:val="cyan"/>
+          <w:lang w:val="en-US"/>
+        </w:rPr>
+      </w:pPr>
+      <w:r>
+        <w:rPr>
+          <w:highlight w:val="cyan"/>
+          <w:lang w:val="en-US"/>
+        </w:rPr>
+        <w:t xml:space="preserve">To compile java files in test folder, make sure you are in the </w:t>
+      </w:r>
+      <w:proofErr w:type="spellStart"/>
+      <w:r>
+        <w:rPr>
+          <w:highlight w:val="cyan"/>
+          <w:lang w:val="en-US"/>
+        </w:rPr>
+        <w:t>src</w:t>
+      </w:r>
+      <w:proofErr w:type="spellEnd"/>
+      <w:r>
+        <w:rPr>
+          <w:highlight w:val="cyan"/>
+          <w:lang w:val="en-US"/>
+        </w:rPr>
+        <w:t xml:space="preserve"> folder, and type “</w:t>
+      </w:r>
+      <w:proofErr w:type="spellStart"/>
+      <w:r>
+        <w:rPr>
+          <w:highlight w:val="cyan"/>
+          <w:lang w:val="en-US"/>
+        </w:rPr>
+        <w:t>javac</w:t>
+      </w:r>
+      <w:proofErr w:type="spellEnd"/>
+      <w:r>
+        <w:rPr>
+          <w:highlight w:val="cyan"/>
+          <w:lang w:val="en-US"/>
+        </w:rPr>
+        <w:t xml:space="preserve"> classes/*.java </w:t>
+      </w:r>
+      <w:proofErr w:type="spellStart"/>
+      <w:r>
+        <w:rPr>
+          <w:highlight w:val="cyan"/>
+          <w:lang w:val="en-US"/>
+        </w:rPr>
+        <w:t>db</w:t>
+      </w:r>
+      <w:proofErr w:type="spellEnd"/>
+      <w:r>
+        <w:rPr>
+          <w:highlight w:val="cyan"/>
+          <w:lang w:val="en-US"/>
+        </w:rPr>
+        <w:t xml:space="preserve">/*.java </w:t>
+      </w:r>
+      <w:proofErr w:type="spellStart"/>
+      <w:r>
+        <w:rPr>
+          <w:highlight w:val="cyan"/>
+          <w:lang w:val="en-US"/>
+        </w:rPr>
+        <w:t>mgr</w:t>
+      </w:r>
+      <w:proofErr w:type="spellEnd"/>
+      <w:r>
+        <w:rPr>
+          <w:highlight w:val="cyan"/>
+          <w:lang w:val="en-US"/>
+        </w:rPr>
+        <w:t xml:space="preserve">/*.java </w:t>
+      </w:r>
+      <w:proofErr w:type="spellStart"/>
+      <w:r>
+        <w:rPr>
+          <w:highlight w:val="cyan"/>
+          <w:lang w:val="en-US"/>
+        </w:rPr>
+        <w:t>ui</w:t>
+      </w:r>
+      <w:proofErr w:type="spellEnd"/>
+      <w:r>
+        <w:rPr>
+          <w:highlight w:val="cyan"/>
+          <w:lang w:val="en-US"/>
+        </w:rPr>
+        <w:t xml:space="preserve">/*.java </w:t>
+      </w:r>
+      <w:proofErr w:type="spellStart"/>
+      <w:r>
+        <w:rPr>
+          <w:highlight w:val="cyan"/>
+          <w:lang w:val="en-US"/>
+        </w:rPr>
+        <w:t>user_lib</w:t>
+      </w:r>
+      <w:proofErr w:type="spellEnd"/>
+      <w:r>
+        <w:rPr>
+          <w:highlight w:val="cyan"/>
+          <w:lang w:val="en-US"/>
+        </w:rPr>
+        <w:t>/*.java -cp junit-4.13.2.jar test/*.java”</w:t>
       </w:r>
     </w:p>
     <w:p>
@@ -615,36 +939,51 @@
         <w:spacing w:line="240" w:lineRule="auto"/>
         <w:jc w:val="both"/>
         <w:rPr>
-          <w:lang w:val="en-US"/>
-        </w:rPr>
-      </w:pPr>
-      <w:r>
-        <w:rPr>
+          <w:highlight w:val="cyan"/>
+          <w:lang w:val="en-US"/>
+        </w:rPr>
+      </w:pPr>
+      <w:r>
+        <w:rPr>
+          <w:highlight w:val="cyan"/>
           <w:lang w:val="en-US"/>
         </w:rPr>
         <w:t xml:space="preserve">To run </w:t>
       </w:r>
       <w:r>
         <w:rPr>
+          <w:highlight w:val="cyan"/>
           <w:lang w:val="en-US"/>
         </w:rPr>
         <w:t>tests</w:t>
       </w:r>
       <w:r>
         <w:rPr>
-          <w:lang w:val="en-US"/>
-        </w:rPr>
-        <w:t xml:space="preserve">, make sure you are in the src folder, and type “java -cp </w:t>
-      </w:r>
-      <w:r>
-        <w:rPr>
-          <w:lang w:val="en-US"/>
-        </w:rPr>
-        <w:t>hamcrest-core-1.3.jar</w:t>
+          <w:highlight w:val="cyan"/>
+          <w:lang w:val="en-US"/>
+        </w:rPr>
+        <w:t xml:space="preserve">, make sure you are in the </w:t>
+      </w:r>
+      <w:proofErr w:type="spellStart"/>
+      <w:r>
+        <w:rPr>
+          <w:highlight w:val="cyan"/>
+          <w:lang w:val="en-US"/>
+        </w:rPr>
+        <w:t>src</w:t>
+      </w:r>
+      <w:proofErr w:type="spellEnd"/>
+      <w:r>
+        <w:rPr>
+          <w:highlight w:val="cyan"/>
+          <w:lang w:val="en-US"/>
+        </w:rPr>
+        <w:t xml:space="preserve"> folder, and type “java -cp hamcrest-core-1.3.jar</w:t>
       </w:r>
       <w:commentRangeStart w:id="0"/>
       <w:r>
         <w:rPr>
+          <w:highlight w:val="cyan"/>
           <w:lang w:val="en-US"/>
         </w:rPr>
         <w:t>:</w:t>
@@ -653,35 +992,52 @@
       <w:r>
         <w:rPr>
           <w:rStyle w:val="CommentReference"/>
+          <w:highlight w:val="cyan"/>
         </w:rPr>
         <w:commentReference w:id="0"/>
       </w:r>
       <w:r>
         <w:rPr>
+          <w:highlight w:val="cyan"/>
           <w:lang w:val="en-US"/>
         </w:rPr>
         <w:t xml:space="preserve">junit-4.13.2.jar </w:t>
       </w:r>
-      <w:r>
-        <w:rPr>
+      <w:proofErr w:type="spellStart"/>
+      <w:r>
+        <w:rPr>
+          <w:highlight w:val="cyan"/>
           <w:lang w:val="en-US"/>
         </w:rPr>
         <w:t>org.junit.runner.JUnitCore</w:t>
       </w:r>
-      <w:r>
-        <w:rPr>
-          <w:lang w:val="en-US"/>
-        </w:rPr>
-        <w:t xml:space="preserve"> test/Test</w:t>
-      </w:r>
-      <w:r>
-        <w:rPr>
+      <w:proofErr w:type="spellEnd"/>
+      <w:r>
+        <w:rPr>
+          <w:highlight w:val="cyan"/>
+          <w:lang w:val="en-US"/>
+        </w:rPr>
+        <w:t xml:space="preserve"> test/</w:t>
+      </w:r>
+      <w:proofErr w:type="spellStart"/>
+      <w:r>
+        <w:rPr>
+          <w:highlight w:val="cyan"/>
+          <w:lang w:val="en-US"/>
+        </w:rPr>
+        <w:t>Test</w:t>
+      </w:r>
+      <w:r>
+        <w:rPr>
+          <w:highlight w:val="cyan"/>
           <w:lang w:val="en-US"/>
         </w:rPr>
         <w:t>Junit</w:t>
       </w:r>
-      <w:r>
-        <w:rPr>
+      <w:proofErr w:type="spellEnd"/>
+      <w:r>
+        <w:rPr>
+          <w:highlight w:val="cyan"/>
           <w:lang w:val="en-US"/>
         </w:rPr>
         <w:t>”</w:t>
@@ -847,6 +1203,7 @@
       </w:pPr>
       <w:r>
         <w:rPr>
+          <w:noProof/>
           <w:lang w:val="en-US"/>
         </w:rPr>
         <w:drawing>
@@ -916,8 +1273,13 @@
         <w:t>If you are</w:t>
       </w:r>
       <w:r>
-        <w:t xml:space="preserve"> running under Windows, change this separator to ;</w:t>
-      </w:r>
+        <w:t xml:space="preserve"> running under Windows, change this separator </w:t>
+      </w:r>
+      <w:proofErr w:type="gramStart"/>
+      <w:r>
+        <w:t>to ;</w:t>
+      </w:r>
+      <w:proofErr w:type="gramEnd"/>
     </w:p>
   </w:comment>
 </w:comments>

</xml_diff>